<commit_message>
adjust the page sequence
</commit_message>
<xml_diff>
--- a/doc/bike/barnett_manual_5th_toc.docx
+++ b/doc/bike/barnett_manual_5th_toc.docx
@@ -1,6 +1,6 @@
 
 <file path=word/document.xml><?xml version="1.0" encoding="utf-8"?>
-<w:document xmlns:ve="http://schemas.openxmlformats.org/markup-compatibility/2006" xmlns:o="urn:schemas-microsoft-com:office:office" xmlns:r="http://schemas.openxmlformats.org/officeDocument/2006/relationships" xmlns:m="http://schemas.openxmlformats.org/officeDocument/2006/math" xmlns:v="urn:schemas-microsoft-com:vml" xmlns:wp="http://schemas.openxmlformats.org/drawingml/2006/wordprocessingDrawing" xmlns:w10="urn:schemas-microsoft-com:office:word" xmlns:w="http://schemas.openxmlformats.org/wordprocessingml/2006/main" xmlns:wne="http://schemas.microsoft.com/office/word/2006/wordml">
+<w:document xmlns:wpc="http://schemas.microsoft.com/office/word/2010/wordprocessingCanvas" xmlns:mc="http://schemas.openxmlformats.org/markup-compatibility/2006" xmlns:o="urn:schemas-microsoft-com:office:office" xmlns:r="http://schemas.openxmlformats.org/officeDocument/2006/relationships" xmlns:m="http://schemas.openxmlformats.org/officeDocument/2006/math" xmlns:v="urn:schemas-microsoft-com:vml" xmlns:wp14="http://schemas.microsoft.com/office/word/2010/wordprocessingDrawing" xmlns:wp="http://schemas.openxmlformats.org/drawingml/2006/wordprocessingDrawing" xmlns:w10="urn:schemas-microsoft-com:office:word" xmlns:w="http://schemas.openxmlformats.org/wordprocessingml/2006/main" xmlns:w14="http://schemas.microsoft.com/office/word/2010/wordml" xmlns:wpg="http://schemas.microsoft.com/office/word/2010/wordprocessingGroup" xmlns:wpi="http://schemas.microsoft.com/office/word/2010/wordprocessingInk" xmlns:wne="http://schemas.microsoft.com/office/word/2006/wordml" xmlns:wps="http://schemas.microsoft.com/office/word/2010/wordprocessingShape" mc:Ignorable="w14 wp14">
   <w:body>
     <w:p>
       <w:pPr>
@@ -22,10 +22,10 @@
     </w:p>
     <w:tbl>
       <w:tblPr>
-        <w:tblStyle w:val="a3"/>
+        <w:tblStyle w:val="TableGrid"/>
         <w:tblW w:w="0" w:type="auto"/>
         <w:jc w:val="center"/>
-        <w:tblLook w:val="04A0"/>
+        <w:tblLook w:val="04A0" w:firstRow="1" w:lastRow="0" w:firstColumn="1" w:lastColumn="0" w:noHBand="0" w:noVBand="1"/>
       </w:tblPr>
       <w:tblGrid>
         <w:gridCol w:w="1384"/>
@@ -526,7 +526,13 @@
               <w:rPr>
                 <w:rFonts w:hint="eastAsia"/>
               </w:rPr>
-              <w:t>前叉头管</w:t>
+              <w:t>前叉立</w:t>
+            </w:r>
+            <w:r>
+              <w:rPr>
+                <w:rFonts w:hint="eastAsia"/>
+              </w:rPr>
+              <w:t>管</w:t>
             </w:r>
           </w:p>
         </w:tc>
@@ -761,9 +767,21 @@
             <w:r>
               <w:rPr>
                 <w:rFonts w:hint="eastAsia"/>
-                <w:color w:val="000000" w:themeColor="text1"/>
-              </w:rPr>
-              <w:t>滚珠中轴</w:t>
+              </w:rPr>
+              <w:t>珠</w:t>
+            </w:r>
+            <w:r>
+              <w:rPr>
+                <w:rFonts w:hint="eastAsia"/>
+              </w:rPr>
+              <w:t>挡</w:t>
+            </w:r>
+            <w:r>
+              <w:rPr>
+                <w:rFonts w:hint="eastAsia"/>
+                <w:color w:val="000000" w:themeColor="text1"/>
+              </w:rPr>
+              <w:t>中轴</w:t>
             </w:r>
           </w:p>
         </w:tc>
@@ -1050,9 +1068,21 @@
             <w:r>
               <w:rPr>
                 <w:rFonts w:hint="eastAsia"/>
-                <w:color w:val="000000" w:themeColor="text1"/>
-              </w:rPr>
-              <w:t>滚珠花鼓</w:t>
+              </w:rPr>
+              <w:t>珠</w:t>
+            </w:r>
+            <w:r>
+              <w:rPr>
+                <w:rFonts w:hint="eastAsia"/>
+              </w:rPr>
+              <w:t>挡</w:t>
+            </w:r>
+            <w:r>
+              <w:rPr>
+                <w:rFonts w:hint="eastAsia"/>
+                <w:color w:val="000000" w:themeColor="text1"/>
+              </w:rPr>
+              <w:t>花鼓</w:t>
             </w:r>
           </w:p>
         </w:tc>
@@ -1180,7 +1210,13 @@
               <w:rPr>
                 <w:color w:val="000000" w:themeColor="text1"/>
               </w:rPr>
-              <w:t>194</w:t>
+              <w:t>19</w:t>
+            </w:r>
+            <w:r>
+              <w:rPr>
+                <w:color w:val="000000" w:themeColor="text1"/>
+              </w:rPr>
+              <w:t>3</w:t>
             </w:r>
           </w:p>
         </w:tc>
@@ -1244,7 +1280,7 @@
               <w:jc w:val="right"/>
             </w:pPr>
             <w:r>
-              <w:t>193</w:t>
+              <w:t>211</w:t>
             </w:r>
           </w:p>
         </w:tc>
@@ -1261,7 +1297,19 @@
               <w:rPr>
                 <w:rFonts w:hint="eastAsia"/>
               </w:rPr>
-              <w:t>滚珠脚</w:t>
+              <w:t>珠</w:t>
+            </w:r>
+            <w:r>
+              <w:rPr>
+                <w:rFonts w:hint="eastAsia"/>
+              </w:rPr>
+              <w:t>挡</w:t>
+            </w:r>
+            <w:r>
+              <w:rPr>
+                <w:rFonts w:hint="eastAsia"/>
+              </w:rPr>
+              <w:t>脚</w:t>
             </w:r>
             <w:r>
               <w:rPr>
@@ -1269,6 +1317,8 @@
               </w:rPr>
               <w:t>蹬</w:t>
             </w:r>
+            <w:bookmarkStart w:id="0" w:name="_GoBack"/>
+            <w:bookmarkEnd w:id="0"/>
           </w:p>
         </w:tc>
       </w:tr>
@@ -1959,11 +2009,19 @@
                 <w:color w:val="000000" w:themeColor="text1"/>
               </w:rPr>
             </w:pPr>
-            <w:r>
-              <w:rPr>
-                <w:color w:val="000000" w:themeColor="text1"/>
-              </w:rPr>
-              <w:t>Cottered Crank Arms</w:t>
+            <w:proofErr w:type="spellStart"/>
+            <w:r>
+              <w:rPr>
+                <w:color w:val="000000" w:themeColor="text1"/>
+              </w:rPr>
+              <w:t>Cottered</w:t>
+            </w:r>
+            <w:proofErr w:type="spellEnd"/>
+            <w:r>
+              <w:rPr>
+                <w:color w:val="000000" w:themeColor="text1"/>
+              </w:rPr>
+              <w:t xml:space="preserve"> Crank Arms</w:t>
             </w:r>
           </w:p>
         </w:tc>
@@ -2112,12 +2170,14 @@
                 <w:color w:val="000000" w:themeColor="text1"/>
               </w:rPr>
             </w:pPr>
+            <w:proofErr w:type="spellStart"/>
             <w:r>
               <w:rPr>
                 <w:color w:val="000000" w:themeColor="text1"/>
               </w:rPr>
               <w:t>Chainrings</w:t>
             </w:r>
+            <w:proofErr w:type="spellEnd"/>
           </w:p>
         </w:tc>
         <w:tc>
@@ -2192,8 +2252,6 @@
             <w:r>
               <w:t>al</w:t>
             </w:r>
-            <w:bookmarkStart w:id="0" w:name="_GoBack"/>
-            <w:bookmarkEnd w:id="0"/>
             <w:r>
               <w:t>, Replace</w:t>
             </w:r>
@@ -2289,11 +2347,19 @@
                 <w:color w:val="000000" w:themeColor="text1"/>
               </w:rPr>
             </w:pPr>
-            <w:r>
-              <w:rPr>
-                <w:color w:val="000000" w:themeColor="text1"/>
-              </w:rPr>
-              <w:t>Freehub Mechanisms &amp;Thread-on Freewheels</w:t>
+            <w:proofErr w:type="spellStart"/>
+            <w:r>
+              <w:rPr>
+                <w:color w:val="000000" w:themeColor="text1"/>
+              </w:rPr>
+              <w:t>Freehub</w:t>
+            </w:r>
+            <w:proofErr w:type="spellEnd"/>
+            <w:r>
+              <w:rPr>
+                <w:color w:val="000000" w:themeColor="text1"/>
+              </w:rPr>
+              <w:t xml:space="preserve"> Mechanisms &amp;Thread-on Freewheels</w:t>
             </w:r>
           </w:p>
         </w:tc>
@@ -2436,12 +2502,14 @@
                 <w:color w:val="000000" w:themeColor="text1"/>
               </w:rPr>
             </w:pPr>
+            <w:proofErr w:type="spellStart"/>
             <w:r>
               <w:rPr>
                 <w:color w:val="000000" w:themeColor="text1"/>
               </w:rPr>
               <w:t>Chainline</w:t>
             </w:r>
+            <w:proofErr w:type="spellEnd"/>
           </w:p>
         </w:tc>
         <w:tc>
@@ -2596,8 +2664,16 @@
               <w:rPr>
                 <w:color w:val="000000" w:themeColor="text1"/>
               </w:rPr>
-              <w:t>Seats &amp; Seatposts</w:t>
-            </w:r>
+              <w:t xml:space="preserve">Seats &amp; </w:t>
+            </w:r>
+            <w:proofErr w:type="spellStart"/>
+            <w:r>
+              <w:rPr>
+                <w:color w:val="000000" w:themeColor="text1"/>
+              </w:rPr>
+              <w:t>Seatposts</w:t>
+            </w:r>
+            <w:proofErr w:type="spellEnd"/>
           </w:p>
         </w:tc>
         <w:tc>
@@ -3440,8 +3516,8 @@
 </file>
 
 <file path=word/endnotes.xml><?xml version="1.0" encoding="utf-8"?>
-<w:endnotes xmlns:ve="http://schemas.openxmlformats.org/markup-compatibility/2006" xmlns:o="urn:schemas-microsoft-com:office:office" xmlns:r="http://schemas.openxmlformats.org/officeDocument/2006/relationships" xmlns:m="http://schemas.openxmlformats.org/officeDocument/2006/math" xmlns:v="urn:schemas-microsoft-com:vml" xmlns:wp="http://schemas.openxmlformats.org/drawingml/2006/wordprocessingDrawing" xmlns:w10="urn:schemas-microsoft-com:office:word" xmlns:w="http://schemas.openxmlformats.org/wordprocessingml/2006/main" xmlns:wne="http://schemas.microsoft.com/office/word/2006/wordml">
-  <w:endnote w:type="separator" w:id="0">
+<w:endnotes xmlns:wpc="http://schemas.microsoft.com/office/word/2010/wordprocessingCanvas" xmlns:mc="http://schemas.openxmlformats.org/markup-compatibility/2006" xmlns:o="urn:schemas-microsoft-com:office:office" xmlns:r="http://schemas.openxmlformats.org/officeDocument/2006/relationships" xmlns:m="http://schemas.openxmlformats.org/officeDocument/2006/math" xmlns:v="urn:schemas-microsoft-com:vml" xmlns:wp14="http://schemas.microsoft.com/office/word/2010/wordprocessingDrawing" xmlns:wp="http://schemas.openxmlformats.org/drawingml/2006/wordprocessingDrawing" xmlns:w10="urn:schemas-microsoft-com:office:word" xmlns:w="http://schemas.openxmlformats.org/wordprocessingml/2006/main" xmlns:w14="http://schemas.microsoft.com/office/word/2010/wordml" xmlns:wpg="http://schemas.microsoft.com/office/word/2010/wordprocessingGroup" xmlns:wpi="http://schemas.microsoft.com/office/word/2010/wordprocessingInk" xmlns:wne="http://schemas.microsoft.com/office/word/2006/wordml" xmlns:wps="http://schemas.microsoft.com/office/word/2010/wordprocessingShape" mc:Ignorable="w14 wp14">
+  <w:endnote w:type="separator" w:id="-1">
     <w:p>
       <w:pPr>
         <w:spacing w:after="0" w:line="240" w:lineRule="auto"/>
@@ -3451,7 +3527,7 @@
       </w:r>
     </w:p>
   </w:endnote>
-  <w:endnote w:type="continuationSeparator" w:id="1">
+  <w:endnote w:type="continuationSeparator" w:id="0">
     <w:p>
       <w:pPr>
         <w:spacing w:after="0" w:line="240" w:lineRule="auto"/>
@@ -3465,8 +3541,8 @@
 </file>
 
 <file path=word/footnotes.xml><?xml version="1.0" encoding="utf-8"?>
-<w:footnotes xmlns:ve="http://schemas.openxmlformats.org/markup-compatibility/2006" xmlns:o="urn:schemas-microsoft-com:office:office" xmlns:r="http://schemas.openxmlformats.org/officeDocument/2006/relationships" xmlns:m="http://schemas.openxmlformats.org/officeDocument/2006/math" xmlns:v="urn:schemas-microsoft-com:vml" xmlns:wp="http://schemas.openxmlformats.org/drawingml/2006/wordprocessingDrawing" xmlns:w10="urn:schemas-microsoft-com:office:word" xmlns:w="http://schemas.openxmlformats.org/wordprocessingml/2006/main" xmlns:wne="http://schemas.microsoft.com/office/word/2006/wordml">
-  <w:footnote w:type="separator" w:id="0">
+<w:footnotes xmlns:wpc="http://schemas.microsoft.com/office/word/2010/wordprocessingCanvas" xmlns:mc="http://schemas.openxmlformats.org/markup-compatibility/2006" xmlns:o="urn:schemas-microsoft-com:office:office" xmlns:r="http://schemas.openxmlformats.org/officeDocument/2006/relationships" xmlns:m="http://schemas.openxmlformats.org/officeDocument/2006/math" xmlns:v="urn:schemas-microsoft-com:vml" xmlns:wp14="http://schemas.microsoft.com/office/word/2010/wordprocessingDrawing" xmlns:wp="http://schemas.openxmlformats.org/drawingml/2006/wordprocessingDrawing" xmlns:w10="urn:schemas-microsoft-com:office:word" xmlns:w="http://schemas.openxmlformats.org/wordprocessingml/2006/main" xmlns:w14="http://schemas.microsoft.com/office/word/2010/wordml" xmlns:wpg="http://schemas.microsoft.com/office/word/2010/wordprocessingGroup" xmlns:wpi="http://schemas.microsoft.com/office/word/2010/wordprocessingInk" xmlns:wne="http://schemas.microsoft.com/office/word/2006/wordml" xmlns:wps="http://schemas.microsoft.com/office/word/2010/wordprocessingShape" mc:Ignorable="w14 wp14">
+  <w:footnote w:type="separator" w:id="-1">
     <w:p>
       <w:pPr>
         <w:spacing w:after="0" w:line="240" w:lineRule="auto"/>
@@ -3476,7 +3552,7 @@
       </w:r>
     </w:p>
   </w:footnote>
-  <w:footnote w:type="continuationSeparator" w:id="1">
+  <w:footnote w:type="continuationSeparator" w:id="0">
     <w:p>
       <w:pPr>
         <w:spacing w:after="0" w:line="240" w:lineRule="auto"/>
@@ -3490,7 +3566,7 @@
 </file>
 
 <file path=word/styles.xml><?xml version="1.0" encoding="utf-8"?>
-<w:styles xmlns:r="http://schemas.openxmlformats.org/officeDocument/2006/relationships" xmlns:w="http://schemas.openxmlformats.org/wordprocessingml/2006/main">
+<w:styles xmlns:mc="http://schemas.openxmlformats.org/markup-compatibility/2006" xmlns:r="http://schemas.openxmlformats.org/officeDocument/2006/relationships" xmlns:w="http://schemas.openxmlformats.org/wordprocessingml/2006/main" xmlns:w14="http://schemas.microsoft.com/office/word/2010/wordml" mc:Ignorable="w14">
   <w:docDefaults>
     <w:rPrDefault>
       <w:rPr>
@@ -3645,23 +3721,22 @@
     <w:lsdException w:name="Bibliography" w:uiPriority="37"/>
     <w:lsdException w:name="TOC Heading" w:uiPriority="39" w:qFormat="1"/>
   </w:latentStyles>
-  <w:style w:type="paragraph" w:default="1" w:styleId="a">
+  <w:style w:type="paragraph" w:default="1" w:styleId="Normal">
     <w:name w:val="Normal"/>
     <w:qFormat/>
     <w:rsid w:val="005B2C6A"/>
   </w:style>
-  <w:style w:type="character" w:default="1" w:styleId="a0">
+  <w:style w:type="character" w:default="1" w:styleId="DefaultParagraphFont">
     <w:name w:val="Default Paragraph Font"/>
     <w:uiPriority w:val="1"/>
     <w:semiHidden/>
     <w:unhideWhenUsed/>
   </w:style>
-  <w:style w:type="table" w:default="1" w:styleId="a1">
+  <w:style w:type="table" w:default="1" w:styleId="TableNormal">
     <w:name w:val="Normal Table"/>
     <w:uiPriority w:val="99"/>
     <w:semiHidden/>
     <w:unhideWhenUsed/>
-    <w:qFormat/>
     <w:tblPr>
       <w:tblInd w:w="0" w:type="dxa"/>
       <w:tblCellMar>
@@ -3672,15 +3747,15 @@
       </w:tblCellMar>
     </w:tblPr>
   </w:style>
-  <w:style w:type="numbering" w:default="1" w:styleId="a2">
+  <w:style w:type="numbering" w:default="1" w:styleId="NoList">
     <w:name w:val="No List"/>
     <w:uiPriority w:val="99"/>
     <w:semiHidden/>
     <w:unhideWhenUsed/>
   </w:style>
-  <w:style w:type="table" w:styleId="a3">
+  <w:style w:type="table" w:styleId="TableGrid">
     <w:name w:val="Table Grid"/>
-    <w:basedOn w:val="a1"/>
+    <w:basedOn w:val="TableNormal"/>
     <w:uiPriority w:val="59"/>
     <w:rsid w:val="00630310"/>
     <w:pPr>
@@ -3704,10 +3779,10 @@
       </w:tblCellMar>
     </w:tblPr>
   </w:style>
-  <w:style w:type="paragraph" w:styleId="a4">
+  <w:style w:type="paragraph" w:styleId="Header">
     <w:name w:val="header"/>
-    <w:basedOn w:val="a"/>
-    <w:link w:val="Char"/>
+    <w:basedOn w:val="Normal"/>
+    <w:link w:val="HeaderChar"/>
     <w:uiPriority w:val="99"/>
     <w:semiHidden/>
     <w:unhideWhenUsed/>
@@ -3729,10 +3804,10 @@
       <w:szCs w:val="18"/>
     </w:rPr>
   </w:style>
-  <w:style w:type="character" w:customStyle="1" w:styleId="Char">
-    <w:name w:val="页眉 Char"/>
-    <w:basedOn w:val="a0"/>
-    <w:link w:val="a4"/>
+  <w:style w:type="character" w:customStyle="1" w:styleId="HeaderChar">
+    <w:name w:val="Header Char"/>
+    <w:basedOn w:val="DefaultParagraphFont"/>
+    <w:link w:val="Header"/>
     <w:uiPriority w:val="99"/>
     <w:semiHidden/>
     <w:rsid w:val="009E06B9"/>
@@ -3741,10 +3816,10 @@
       <w:szCs w:val="18"/>
     </w:rPr>
   </w:style>
-  <w:style w:type="paragraph" w:styleId="a5">
+  <w:style w:type="paragraph" w:styleId="Footer">
     <w:name w:val="footer"/>
-    <w:basedOn w:val="a"/>
-    <w:link w:val="Char0"/>
+    <w:basedOn w:val="Normal"/>
+    <w:link w:val="FooterChar"/>
     <w:uiPriority w:val="99"/>
     <w:semiHidden/>
     <w:unhideWhenUsed/>
@@ -3762,10 +3837,10 @@
       <w:szCs w:val="18"/>
     </w:rPr>
   </w:style>
-  <w:style w:type="character" w:customStyle="1" w:styleId="Char0">
-    <w:name w:val="页脚 Char"/>
-    <w:basedOn w:val="a0"/>
-    <w:link w:val="a5"/>
+  <w:style w:type="character" w:customStyle="1" w:styleId="FooterChar">
+    <w:name w:val="Footer Char"/>
+    <w:basedOn w:val="DefaultParagraphFont"/>
+    <w:link w:val="Footer"/>
     <w:uiPriority w:val="99"/>
     <w:semiHidden/>
     <w:rsid w:val="009E06B9"/>
@@ -4283,7 +4358,7 @@
 </file>
 
 <file path=customXml/itemProps1.xml><?xml version="1.0" encoding="utf-8"?>
-<ds:datastoreItem xmlns:ds="http://schemas.openxmlformats.org/officeDocument/2006/customXml" ds:itemID="{AAE7D23E-53FE-433B-99F2-74A56BFB2C2F}">
+<ds:datastoreItem xmlns:ds="http://schemas.openxmlformats.org/officeDocument/2006/customXml" ds:itemID="{180D1000-DA14-4359-BD04-E7C1E1A1AB9F}">
   <ds:schemaRefs>
     <ds:schemaRef ds:uri="http://schemas.openxmlformats.org/officeDocument/2006/bibliography"/>
   </ds:schemaRefs>

</xml_diff>